<commit_message>
Læst og rettet i Design, imp og test fridge app
</commit_message>
<xml_diff>
--- a/Rapport og projektdokumentation/Rapport/Til review/13.1) Design, implementering og test - Fridge app.docx
+++ b/Rapport og projektdokumentation/Rapport/Til review/13.1) Design, implementering og test - Fridge app.docx
@@ -1,10 +1,10 @@
 
 <file path=word/document.xml><?xml version="1.0" encoding="utf-8"?>
-<w:document xmlns:ve="http://schemas.openxmlformats.org/markup-compatibility/2006" xmlns:o="urn:schemas-microsoft-com:office:office" xmlns:r="http://schemas.openxmlformats.org/officeDocument/2006/relationships" xmlns:m="http://schemas.openxmlformats.org/officeDocument/2006/math" xmlns:v="urn:schemas-microsoft-com:vml" xmlns:wp="http://schemas.openxmlformats.org/drawingml/2006/wordprocessingDrawing" xmlns:w10="urn:schemas-microsoft-com:office:word" xmlns:w="http://schemas.openxmlformats.org/wordprocessingml/2006/main" xmlns:wne="http://schemas.microsoft.com/office/word/2006/wordml">
+<w:document xmlns:wpc="http://schemas.microsoft.com/office/word/2010/wordprocessingCanvas" xmlns:mc="http://schemas.openxmlformats.org/markup-compatibility/2006" xmlns:o="urn:schemas-microsoft-com:office:office" xmlns:r="http://schemas.openxmlformats.org/officeDocument/2006/relationships" xmlns:m="http://schemas.openxmlformats.org/officeDocument/2006/math" xmlns:v="urn:schemas-microsoft-com:vml" xmlns:wp14="http://schemas.microsoft.com/office/word/2010/wordprocessingDrawing" xmlns:wp="http://schemas.openxmlformats.org/drawingml/2006/wordprocessingDrawing" xmlns:w10="urn:schemas-microsoft-com:office:word" xmlns:w="http://schemas.openxmlformats.org/wordprocessingml/2006/main" xmlns:w14="http://schemas.microsoft.com/office/word/2010/wordml" xmlns:w15="http://schemas.microsoft.com/office/word/2012/wordml" xmlns:wpg="http://schemas.microsoft.com/office/word/2010/wordprocessingGroup" xmlns:wpi="http://schemas.microsoft.com/office/word/2010/wordprocessingInk" xmlns:wne="http://schemas.microsoft.com/office/word/2006/wordml" xmlns:wps="http://schemas.microsoft.com/office/word/2010/wordprocessingShape" mc:Ignorable="w14 w15 wp14">
   <w:body>
     <w:p>
       <w:pPr>
-        <w:pStyle w:val="Overskrift1"/>
+        <w:pStyle w:val="Heading1"/>
       </w:pPr>
       <w:r>
         <w:t>Design, implementering og test</w:t>
@@ -12,31 +12,21 @@
     </w:p>
     <w:p>
       <w:pPr>
-        <w:pStyle w:val="Overskrift2"/>
+        <w:pStyle w:val="Heading2"/>
       </w:pPr>
-      <w:proofErr w:type="spellStart"/>
-      <w:r>
-        <w:t>Overoverdnet</w:t>
-      </w:r>
-      <w:proofErr w:type="spellEnd"/>
+      <w:r>
+        <w:t>Overordnet</w:t>
+      </w:r>
       <w:r>
         <w:t xml:space="preserve"> design</w:t>
       </w:r>
     </w:p>
     <w:p>
-      <w:proofErr w:type="spellStart"/>
-      <w:r>
-        <w:rPr>
-          <w:i/>
-        </w:rPr>
+      <w:r>
         <w:t>Deployment</w:t>
       </w:r>
       <w:r>
-        <w:t>-diagrammet</w:t>
-      </w:r>
-      <w:proofErr w:type="spellEnd"/>
-      <w:r>
-        <w:t xml:space="preserve"> i </w:t>
+        <w:t xml:space="preserve">-diagrammet i </w:t>
       </w:r>
       <w:r>
         <w:fldChar w:fldCharType="begin"/>
@@ -143,16 +133,16 @@
             <v:path o:extrusionok="f" gradientshapeok="t" o:connecttype="rect"/>
             <o:lock v:ext="edit" aspectratio="t"/>
           </v:shapetype>
-          <v:shape id="_x0000_i1025" type="#_x0000_t75" style="width:342.15pt;height:271.3pt" o:ole="">
+          <v:shape id="_x0000_i1025" type="#_x0000_t75" style="width:342pt;height:271.5pt" o:ole="">
             <v:imagedata r:id="rId5" o:title="" cropbottom="3846f"/>
           </v:shape>
-          <o:OLEObject Type="Embed" ProgID="Visio.Drawing.15" ShapeID="_x0000_i1025" DrawAspect="Content" ObjectID="_1494005614" r:id="rId6"/>
+          <o:OLEObject Type="Embed" ProgID="Visio.Drawing.15" ShapeID="_x0000_i1025" DrawAspect="Content" ObjectID="_1494136655" r:id="rId6"/>
         </w:object>
       </w:r>
     </w:p>
     <w:p>
       <w:pPr>
-        <w:pStyle w:val="Billedtekst"/>
+        <w:pStyle w:val="Caption"/>
         <w:ind w:firstLine="1304"/>
       </w:pPr>
       <w:bookmarkStart w:id="0" w:name="_Ref419794981"/>
@@ -195,71 +185,61 @@
       </w:r>
       <w:bookmarkEnd w:id="0"/>
       <w:r>
+        <w:t xml:space="preserve"> Deployment Diagram for hele </w:t>
+      </w:r>
+      <w:proofErr w:type="spellStart"/>
+      <w:r>
+        <w:t>SmartFridge</w:t>
+      </w:r>
+      <w:proofErr w:type="spellEnd"/>
+      <w:r>
+        <w:t>-systemet</w:t>
+      </w:r>
+    </w:p>
+    <w:p>
+      <w:r>
+        <w:t xml:space="preserve">For et mere detaljeret </w:t>
+      </w:r>
+      <w:r>
+        <w:rPr>
+          <w:i/>
+        </w:rPr>
+        <w:t>Deployment</w:t>
+      </w:r>
+      <w:r>
+        <w:t xml:space="preserve">-diagram, henvises til </w:t>
+      </w:r>
+      <w:r>
+        <w:rPr>
+          <w:b/>
+        </w:rPr>
+        <w:t>bilag XX</w:t>
+      </w:r>
+      <w:r>
+        <w:t>.</w:t>
+      </w:r>
+    </w:p>
+    <w:p>
+      <w:pPr>
+        <w:pStyle w:val="Heading2"/>
+      </w:pPr>
+      <w:proofErr w:type="spellStart"/>
+      <w:r>
+        <w:t>Fridge</w:t>
+      </w:r>
+      <w:proofErr w:type="spellEnd"/>
+      <w:r>
         <w:t xml:space="preserve"> </w:t>
       </w:r>
       <w:proofErr w:type="spellStart"/>
       <w:r>
-        <w:t>Deployment</w:t>
-      </w:r>
-      <w:proofErr w:type="spellEnd"/>
-      <w:r>
-        <w:t xml:space="preserve"> Diagram for hele </w:t>
-      </w:r>
-      <w:proofErr w:type="spellStart"/>
-      <w:r>
-        <w:t>SmartFridge-systemet</w:t>
-      </w:r>
-      <w:proofErr w:type="spellEnd"/>
-    </w:p>
-    <w:p>
-      <w:r>
-        <w:t xml:space="preserve">For et mere detaljeret </w:t>
-      </w:r>
-      <w:proofErr w:type="spellStart"/>
-      <w:r>
-        <w:rPr>
-          <w:i/>
-        </w:rPr>
-        <w:t>Deployment</w:t>
-      </w:r>
-      <w:r>
-        <w:t>-diagram</w:t>
-      </w:r>
-      <w:proofErr w:type="spellEnd"/>
-      <w:r>
-        <w:t xml:space="preserve">, henvises til </w:t>
-      </w:r>
-      <w:r>
-        <w:rPr>
-          <w:b/>
-        </w:rPr>
-        <w:t>bilag XX</w:t>
-      </w:r>
-      <w:r>
-        <w:t>.</w:t>
-      </w:r>
+        <w:t>app</w:t>
+      </w:r>
+      <w:proofErr w:type="spellEnd"/>
     </w:p>
     <w:p>
       <w:pPr>
-        <w:pStyle w:val="Overskrift2"/>
-      </w:pPr>
-      <w:proofErr w:type="spellStart"/>
-      <w:r>
-        <w:t>Fridge</w:t>
-      </w:r>
-      <w:proofErr w:type="spellEnd"/>
-      <w:r>
-        <w:t xml:space="preserve"> </w:t>
-      </w:r>
-      <w:proofErr w:type="spellStart"/>
-      <w:r>
-        <w:t>app</w:t>
-      </w:r>
-      <w:proofErr w:type="spellEnd"/>
-    </w:p>
-    <w:p>
-      <w:pPr>
-        <w:pStyle w:val="Overskrift3"/>
+        <w:pStyle w:val="Heading3"/>
       </w:pPr>
       <w:r>
         <w:t>Design</w:t>
@@ -286,7 +266,7 @@
                 <w:txbxContent>
                   <w:p>
                     <w:pPr>
-                      <w:pStyle w:val="Billedtekst"/>
+                      <w:pStyle w:val="Caption"/>
                       <w:rPr>
                         <w:noProof/>
                       </w:rPr>
@@ -398,7 +378,10 @@
         <w:t>Helt overordnet består designet</w:t>
       </w:r>
       <w:r>
-        <w:t xml:space="preserve">, som skitseret i </w:t>
+        <w:t>, som skitseret på</w:t>
+      </w:r>
+      <w:r>
+        <w:t xml:space="preserve"> </w:t>
       </w:r>
       <w:r>
         <w:fldChar w:fldCharType="begin"/>
@@ -431,53 +414,96 @@
       <w:r>
         <w:t xml:space="preserve"> af hovedvinduet, som danner en ramme om en </w:t>
       </w:r>
-      <w:proofErr w:type="spellStart"/>
-      <w:r>
-        <w:rPr>
-          <w:i/>
-        </w:rPr>
-        <w:t>User</w:t>
-      </w:r>
-      <w:proofErr w:type="spellEnd"/>
-      <w:r>
-        <w:rPr>
-          <w:i/>
-        </w:rPr>
+      <w:r>
+        <w:rPr>
+          <w:i/>
+        </w:rPr>
+        <w:t>User Control</w:t>
+      </w:r>
+      <w:r>
+        <w:t xml:space="preserve">; et vindue som dynamisk kan skifte </w:t>
+      </w:r>
+      <w:r>
+        <w:lastRenderedPageBreak/>
+        <w:t>indhold.</w:t>
+      </w:r>
+      <w:r>
         <w:t xml:space="preserve"> </w:t>
       </w:r>
-      <w:proofErr w:type="spellStart"/>
-      <w:r>
-        <w:rPr>
-          <w:i/>
-        </w:rPr>
-        <w:t>Control</w:t>
-      </w:r>
-      <w:proofErr w:type="spellEnd"/>
-      <w:r>
-        <w:t>; et vindue som dynamisk kan skifte indhold.</w:t>
-      </w:r>
-      <w:r>
+    </w:p>
+    <w:p>
+      <w:pPr>
+        <w:pStyle w:val="Heading4"/>
+      </w:pPr>
+      <w:r>
+        <w:t>Størrelse</w:t>
+      </w:r>
+    </w:p>
+    <w:p>
+      <w:r>
+        <w:t xml:space="preserve">På baggrund af det </w:t>
+      </w:r>
+      <w:r>
+        <w:t>apparat</w:t>
+      </w:r>
+      <w:r>
+        <w:t xml:space="preserve">, systemet i første omgang udvikles til, designes </w:t>
+      </w:r>
+      <w:proofErr w:type="spellStart"/>
+      <w:r>
+        <w:rPr>
+          <w:i/>
+        </w:rPr>
+        <w:t>Fridge</w:t>
+      </w:r>
+      <w:proofErr w:type="spellEnd"/>
+      <w:r>
+        <w:rPr>
+          <w:i/>
+        </w:rPr>
         <w:t xml:space="preserve"> </w:t>
       </w:r>
+      <w:proofErr w:type="spellStart"/>
+      <w:r>
+        <w:rPr>
+          <w:i/>
+        </w:rPr>
+        <w:t>app</w:t>
+      </w:r>
+      <w:proofErr w:type="spellEnd"/>
+      <w:r>
+        <w:t xml:space="preserve"> med en størrelse på 1920x1080 pixels, mens de </w:t>
+      </w:r>
+      <w:r>
+        <w:rPr>
+          <w:i/>
+        </w:rPr>
+        <w:t>User Controls</w:t>
+      </w:r>
+      <w:r>
+        <w:t xml:space="preserve">, som vises </w:t>
+      </w:r>
+      <w:r>
+        <w:t>i midten af skærmen, har en størrelse på 1280x720 pixels.</w:t>
+      </w:r>
     </w:p>
     <w:p>
       <w:pPr>
-        <w:pStyle w:val="Overskrift4"/>
+        <w:pStyle w:val="Heading3"/>
       </w:pPr>
       <w:r>
-        <w:lastRenderedPageBreak/>
-        <w:t>Størrelse</w:t>
-      </w:r>
-    </w:p>
-    <w:p>
-      <w:r>
-        <w:t xml:space="preserve">På baggrund af det </w:t>
-      </w:r>
-      <w:r>
-        <w:t>apparat</w:t>
-      </w:r>
-      <w:r>
-        <w:t xml:space="preserve">, systemet i første omgang udvikles til, designes </w:t>
+        <w:t>Implementering</w:t>
+      </w:r>
+    </w:p>
+    <w:p>
+      <w:r>
+        <w:t xml:space="preserve">Den overordnede </w:t>
+      </w:r>
+      <w:r>
+        <w:t>navigation i</w:t>
+      </w:r>
+      <w:r>
+        <w:t xml:space="preserve"> </w:t>
       </w:r>
       <w:proofErr w:type="spellStart"/>
       <w:r>
@@ -502,86 +528,6 @@
       </w:r>
       <w:proofErr w:type="spellEnd"/>
       <w:r>
-        <w:t xml:space="preserve"> med en størrelse på 1920x1080 pixels, mens de </w:t>
-      </w:r>
-      <w:proofErr w:type="spellStart"/>
-      <w:r>
-        <w:rPr>
-          <w:i/>
-        </w:rPr>
-        <w:t>User</w:t>
-      </w:r>
-      <w:proofErr w:type="spellEnd"/>
-      <w:r>
-        <w:rPr>
-          <w:i/>
-        </w:rPr>
-        <w:t xml:space="preserve"> Controls</w:t>
-      </w:r>
-      <w:r>
-        <w:t xml:space="preserve">, som vises </w:t>
-      </w:r>
-      <w:r>
-        <w:t>i midten af skærmen, har en størrelse på 1280x720 pixels.</w:t>
-      </w:r>
-    </w:p>
-    <w:p>
-      <w:pPr>
-        <w:pStyle w:val="Overskrift4"/>
-      </w:pPr>
-      <w:r>
-        <w:t>Farver</w:t>
-      </w:r>
-    </w:p>
-    <w:p>
-      <w:r>
-        <w:t>Systemet vil have en primær farve, en sekundær farve, en brugerfarve, og en skriftfarve.</w:t>
-      </w:r>
-      <w:r>
-        <w:t xml:space="preserve"> Denne kategorisering vil tillade lettere implementering af en senere udvidelse, med mulighed for at skifte tema.</w:t>
-      </w:r>
-    </w:p>
-    <w:p>
-      <w:pPr>
-        <w:pStyle w:val="Overskrift3"/>
-      </w:pPr>
-      <w:r>
-        <w:t>Implementering</w:t>
-      </w:r>
-    </w:p>
-    <w:p>
-      <w:r>
-        <w:t xml:space="preserve">Den overordnede </w:t>
-      </w:r>
-      <w:r>
-        <w:t>navigation i</w:t>
-      </w:r>
-      <w:r>
-        <w:t xml:space="preserve"> </w:t>
-      </w:r>
-      <w:proofErr w:type="spellStart"/>
-      <w:r>
-        <w:rPr>
-          <w:i/>
-        </w:rPr>
-        <w:t>Fridge</w:t>
-      </w:r>
-      <w:proofErr w:type="spellEnd"/>
-      <w:r>
-        <w:rPr>
-          <w:i/>
-        </w:rPr>
-        <w:t xml:space="preserve"> </w:t>
-      </w:r>
-      <w:proofErr w:type="spellStart"/>
-      <w:r>
-        <w:rPr>
-          <w:i/>
-        </w:rPr>
-        <w:t>app</w:t>
-      </w:r>
-      <w:proofErr w:type="spellEnd"/>
-      <w:r>
         <w:t xml:space="preserve"> illustreres som et </w:t>
       </w:r>
       <w:proofErr w:type="spellStart"/>
@@ -596,21 +542,10 @@
         <w:rPr>
           <w:i/>
         </w:rPr>
-        <w:t xml:space="preserve"> </w:t>
-      </w:r>
-      <w:proofErr w:type="spellStart"/>
-      <w:r>
-        <w:rPr>
-          <w:i/>
-        </w:rPr>
-        <w:t>machine</w:t>
-      </w:r>
-      <w:r>
-        <w:t>-diagram</w:t>
-      </w:r>
-      <w:proofErr w:type="spellEnd"/>
-      <w:r>
-        <w:t xml:space="preserve"> i</w:t>
+        <w:t xml:space="preserve"> machine</w:t>
+      </w:r>
+      <w:r>
+        <w:t>-diagram i</w:t>
       </w:r>
       <w:r>
         <w:t xml:space="preserve"> </w:t>
@@ -651,16 +586,16 @@
       </w:pPr>
       <w:r>
         <w:object w:dxaOrig="9105" w:dyaOrig="8146">
-          <v:shape id="_x0000_i1026" type="#_x0000_t75" style="width:455.05pt;height:407.8pt" o:ole="">
+          <v:shape id="_x0000_i1026" type="#_x0000_t75" style="width:455.5pt;height:407.5pt" o:ole="">
             <v:imagedata r:id="rId8" o:title=""/>
           </v:shape>
-          <o:OLEObject Type="Embed" ProgID="Visio.Drawing.15" ShapeID="_x0000_i1026" DrawAspect="Content" ObjectID="_1494005615" r:id="rId9"/>
+          <o:OLEObject Type="Embed" ProgID="Visio.Drawing.15" ShapeID="_x0000_i1026" DrawAspect="Content" ObjectID="_1494136656" r:id="rId9"/>
         </w:object>
       </w:r>
     </w:p>
     <w:p>
       <w:pPr>
-        <w:pStyle w:val="Billedtekst"/>
+        <w:pStyle w:val="Caption"/>
         <w:ind w:firstLine="1304"/>
         <w:rPr>
           <w:lang w:val="en-US"/>
@@ -728,19 +663,11 @@
       <w:r>
         <w:t xml:space="preserve">Bemærk at rammen, som til enhver tid omkranser de forskellige </w:t>
       </w:r>
-      <w:proofErr w:type="spellStart"/>
-      <w:r>
-        <w:rPr>
-          <w:i/>
-        </w:rPr>
-        <w:t>User</w:t>
-      </w:r>
-      <w:proofErr w:type="spellEnd"/>
-      <w:r>
-        <w:rPr>
-          <w:i/>
-        </w:rPr>
-        <w:t xml:space="preserve"> Controls</w:t>
+      <w:r>
+        <w:rPr>
+          <w:i/>
+        </w:rPr>
+        <w:t>User Controls</w:t>
       </w:r>
       <w:r>
         <w:t xml:space="preserve">, har knapperne </w:t>
@@ -810,7 +737,7 @@
         </w:rPr>
         <w:lastRenderedPageBreak/>
         <w:pict>
-          <v:group id="Gruppe 6" o:spid="_x0000_s1029" style="position:absolute;margin-left:411.7pt;margin-top:34.8pt;width:251.45pt;height:166.85pt;z-index:251658240;mso-position-horizontal:right;mso-position-horizontal-relative:margin" coordsize="31934,21189" wrapcoords="-64 0 -64 18292 2966 18681 -64 18778 -64 21503 21600 21503 21600 18778 18570 18681 21600 18292 21600 0 -64 0" o:gfxdata="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">
+          <v:group id="Gruppe 6" o:spid="_x0000_s1029" style="position:absolute;margin-left:611.95pt;margin-top:34.8pt;width:251.45pt;height:166.85pt;z-index:251658240;mso-position-horizontal:right;mso-position-horizontal-relative:margin" coordsize="31934,21189" wrapcoords="-64 0 -64 18292 2966 18681 -64 18778 -64 21503 21600 21503 21600 18778 18570 18681 21600 18292 21600 0 -64 0" o:gfxdata="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">
             <v:shape id="Billede 4" o:spid="_x0000_s1030" type="#_x0000_t75" style="position:absolute;width:31934;height:17964;visibility:visible" o:gfxdata="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">
               <v:imagedata r:id="rId10" o:title=""/>
               <v:path arrowok="t"/>
@@ -820,7 +747,7 @@
                 <w:txbxContent>
                   <w:p>
                     <w:pPr>
-                      <w:pStyle w:val="Billedtekst"/>
+                      <w:pStyle w:val="Caption"/>
                       <w:rPr>
                         <w:noProof/>
                       </w:rPr>
@@ -910,28 +837,12 @@
       <w:r>
         <w:t xml:space="preserve">Fra listerne er det muligt at redigere varerne, og det er muligt at tilgå den sidste </w:t>
       </w:r>
-      <w:proofErr w:type="spellStart"/>
-      <w:r>
-        <w:rPr>
-          <w:i/>
-        </w:rPr>
-        <w:t>User</w:t>
-      </w:r>
-      <w:proofErr w:type="spellEnd"/>
-      <w:r>
-        <w:rPr>
-          <w:i/>
-        </w:rPr>
-        <w:t xml:space="preserve"> </w:t>
-      </w:r>
-      <w:proofErr w:type="spellStart"/>
-      <w:r>
-        <w:rPr>
-          <w:i/>
-        </w:rPr>
-        <w:t>Control</w:t>
-      </w:r>
-      <w:proofErr w:type="spellEnd"/>
+      <w:r>
+        <w:rPr>
+          <w:i/>
+        </w:rPr>
+        <w:t>User Control</w:t>
+      </w:r>
       <w:r>
         <w:t xml:space="preserve">, </w:t>
       </w:r>
@@ -952,7 +863,7 @@
           <w:lang w:eastAsia="da-DK"/>
         </w:rPr>
         <w:pict>
-          <v:group id="Gruppe 8" o:spid="_x0000_s1032" style="position:absolute;margin-left:243.1pt;margin-top:70.4pt;width:167.15pt;height:119.45pt;z-index:251662336;mso-position-horizontal:right;mso-position-horizontal-relative:margin" coordsize="21228,15170" wrapcoords="0 0 0 16845 3003 17389 -97 17660 -97 21464 21600 21464 21600 17660 18597 17389 21600 16845 21600 0 0 0" o:gfxdata="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">
+          <v:group id="Gruppe 8" o:spid="_x0000_s1032" style="position:absolute;margin-left:359.05pt;margin-top:70.4pt;width:167.15pt;height:119.45pt;z-index:251662336;mso-position-horizontal:right;mso-position-horizontal-relative:margin" coordsize="21228,15170" wrapcoords="0 0 0 16845 3003 17389 -97 17660 -97 21464 21600 21464 21600 17660 18597 17389 21600 16845 21600 0 0 0" o:gfxdata="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">
             <v:shape id="Billede 15" o:spid="_x0000_s1033" type="#_x0000_t75" style="position:absolute;left:181;width:21047;height:11861;visibility:visible" o:gfxdata="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">
               <v:imagedata r:id="rId11" o:title="" croptop="12342f" cropbottom="9591f" cropleft="10345f" cropright="11679f"/>
               <v:path arrowok="t"/>
@@ -962,7 +873,7 @@
                 <w:txbxContent>
                   <w:p>
                     <w:pPr>
-                      <w:pStyle w:val="Billedtekst"/>
+                      <w:pStyle w:val="Caption"/>
                       <w:rPr>
                         <w:noProof/>
                       </w:rPr>
@@ -1041,7 +952,7 @@
     </w:p>
     <w:p>
       <w:pPr>
-        <w:pStyle w:val="Overskrift4"/>
+        <w:pStyle w:val="Heading4"/>
       </w:pPr>
       <w:proofErr w:type="spellStart"/>
       <w:r>
@@ -1132,7 +1043,7 @@
           <w:lang w:eastAsia="da-DK"/>
         </w:rPr>
         <w:pict>
-          <v:group id="Gruppe 10" o:spid="_x0000_s1035" style="position:absolute;margin-left:242.5pt;margin-top:8.6pt;width:166.85pt;height:118.9pt;z-index:251666432;mso-position-horizontal:right;mso-position-horizontal-relative:margin" coordsize="21189,15100" wrapcoords="-97 0 -97 21464 21600 21464 21600 0 -97 0" o:gfxdata="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">
+          <v:group id="Gruppe 10" o:spid="_x0000_s1035" style="position:absolute;margin-left:358.15pt;margin-top:8.6pt;width:166.85pt;height:118.9pt;z-index:251666432;mso-position-horizontal:right;mso-position-horizontal-relative:margin" coordsize="21189,15100" wrapcoords="-97 0 -97 21464 21600 21464 21600 0 -97 0" o:gfxdata="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">
             <v:shape id="Billede 22" o:spid="_x0000_s1036" type="#_x0000_t75" style="position:absolute;width:21189;height:11849;visibility:visible" o:gfxdata="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">
               <v:imagedata r:id="rId12" o:title="" croptop="12389f" cropbottom="9882f" cropleft="10973f" cropright="11017f"/>
               <v:path arrowok="t"/>
@@ -1142,7 +1053,7 @@
                 <w:txbxContent>
                   <w:p>
                     <w:pPr>
-                      <w:pStyle w:val="Billedtekst"/>
+                      <w:pStyle w:val="Caption"/>
                       <w:rPr>
                         <w:noProof/>
                       </w:rPr>
@@ -1273,12 +1184,9 @@
         </w:rPr>
         <w:t>View</w:t>
       </w:r>
-      <w:r>
-        <w:t>-delen</w:t>
-      </w:r>
-      <w:proofErr w:type="spellEnd"/>
-      <w:r>
-        <w:t xml:space="preserve"> af </w:t>
+      <w:proofErr w:type="spellEnd"/>
+      <w:r>
+        <w:t xml:space="preserve">-delen af </w:t>
       </w:r>
       <w:proofErr w:type="spellStart"/>
       <w:r>
@@ -1317,7 +1225,7 @@
     </w:p>
     <w:p>
       <w:pPr>
-        <w:pStyle w:val="Overskrift4"/>
+        <w:pStyle w:val="Heading4"/>
       </w:pPr>
       <w:r>
         <w:t xml:space="preserve">Business </w:t>
@@ -1411,12 +1319,23 @@
         <w:t>, og omvendt når der skal tilføjes til databasen. Det er også i dette lag</w:t>
       </w:r>
       <w:r>
-        <w:t>, der laves tjek på hvorvidt en vare har overskredet dens udløbsdato, og at mangler fra standard-beholdningen tilføjes til indkøbslisten.</w:t>
+        <w:t xml:space="preserve">, der laves tjek på hvorvidt en vare har overskredet dens udløbsdato, og </w:t>
+      </w:r>
+      <w:r>
+        <w:t>hvis</w:t>
+      </w:r>
+      <w:bookmarkStart w:id="6" w:name="_GoBack"/>
+      <w:bookmarkEnd w:id="6"/>
+      <w:r>
+        <w:t xml:space="preserve"> den</w:t>
+      </w:r>
+      <w:r>
+        <w:t xml:space="preserve"> mangler fra standard-beholdningen tilføjes til indkøbslisten.</w:t>
       </w:r>
     </w:p>
     <w:p>
       <w:pPr>
-        <w:pStyle w:val="Overskrift3"/>
+        <w:pStyle w:val="Heading3"/>
       </w:pPr>
       <w:r>
         <w:t>Test</w:t>
@@ -1616,7 +1535,6 @@
         <w:lastRenderedPageBreak/>
         <w:t xml:space="preserve">relevante i samme grad som tests af </w:t>
       </w:r>
-      <w:proofErr w:type="spellStart"/>
       <w:r>
         <w:rPr>
           <w:i/>
@@ -1624,11 +1542,7 @@
         <w:t>BLL</w:t>
       </w:r>
       <w:r>
-        <w:t>-laget</w:t>
-      </w:r>
-      <w:proofErr w:type="spellEnd"/>
-      <w:r>
-        <w:t>, hvor størstedelen af den reelle databehandling fandt sted</w:t>
+        <w:t>-laget, hvor størstedelen af den reelle databehandling fandt sted</w:t>
       </w:r>
       <w:r>
         <w:t xml:space="preserve">. </w:t>
@@ -1653,8 +1567,6 @@
       <w:r>
         <w:t>pga. mangle</w:t>
       </w:r>
-      <w:bookmarkStart w:id="6" w:name="_GoBack"/>
-      <w:bookmarkEnd w:id="6"/>
       <w:r>
         <w:t>nde unit test</w:t>
       </w:r>
@@ -1676,11 +1588,7 @@
         <w:t>Skulle problematikken med unit testene være undgået, skulle projektet havet væ</w:t>
       </w:r>
       <w:r>
-        <w:t xml:space="preserve">ret bygget mere op om et </w:t>
-      </w:r>
-      <w:proofErr w:type="spellStart"/>
-      <w:r>
-        <w:t>mønster</w:t>
+        <w:t>ret bygget mere op om et mønster</w:t>
       </w:r>
       <w:r>
         <w:t>/</w:t>
@@ -1691,7 +1599,6 @@
         </w:rPr>
         <w:t>pattern</w:t>
       </w:r>
-      <w:proofErr w:type="spellEnd"/>
       <w:r>
         <w:t>,</w:t>
       </w:r>
@@ -1699,26 +1606,10 @@
         <w:t xml:space="preserve"> der havde gjort det </w:t>
       </w:r>
       <w:r>
-        <w:t xml:space="preserve">mere </w:t>
-      </w:r>
-      <w:proofErr w:type="spellStart"/>
-      <w:r>
-        <w:t>testbart</w:t>
-      </w:r>
-      <w:proofErr w:type="spellEnd"/>
-      <w:r>
-        <w:t>. Dette mønster</w:t>
-      </w:r>
-      <w:r>
-        <w:t xml:space="preserve"> kunne eksempelvis have været </w:t>
-      </w:r>
-      <w:proofErr w:type="spellStart"/>
-      <w:r>
-        <w:t>MVC-mønstret</w:t>
-      </w:r>
-      <w:proofErr w:type="spellEnd"/>
-      <w:r>
-        <w:t xml:space="preserve">, som adskiller modellerne, </w:t>
+        <w:t>mere testbart. Dette mønster</w:t>
+      </w:r>
+      <w:r>
+        <w:t xml:space="preserve"> kunne eksempelvis have været MVC-mønstret, som adskiller modellerne, </w:t>
       </w:r>
       <w:proofErr w:type="spellStart"/>
       <w:r>
@@ -1726,16 +1617,11 @@
       </w:r>
       <w:proofErr w:type="spellEnd"/>
       <w:r>
-        <w:t xml:space="preserve"> og </w:t>
-      </w:r>
-      <w:proofErr w:type="spellStart"/>
-      <w:r>
-        <w:t>controller</w:t>
+        <w:t xml:space="preserve"> og controller</w:t>
       </w:r>
       <w:r>
         <w:t>en</w:t>
       </w:r>
-      <w:proofErr w:type="spellEnd"/>
       <w:r>
         <w:t xml:space="preserve"> bedre end måden</w:t>
       </w:r>
@@ -1795,7 +1681,7 @@
     <w:p/>
     <w:p>
       <w:pPr>
-        <w:pStyle w:val="Overskrift2"/>
+        <w:pStyle w:val="Heading2"/>
         <w:rPr>
           <w:lang w:val="en-US"/>
         </w:rPr>
@@ -1815,7 +1701,7 @@
     </w:p>
     <w:p>
       <w:pPr>
-        <w:pStyle w:val="Overskrift3"/>
+        <w:pStyle w:val="Heading3"/>
         <w:rPr>
           <w:lang w:val="en-US"/>
         </w:rPr>
@@ -1829,7 +1715,7 @@
     </w:p>
     <w:p>
       <w:pPr>
-        <w:pStyle w:val="Overskrift3"/>
+        <w:pStyle w:val="Heading3"/>
         <w:rPr>
           <w:lang w:val="en-US"/>
         </w:rPr>
@@ -1845,7 +1731,7 @@
     </w:p>
     <w:p>
       <w:pPr>
-        <w:pStyle w:val="Overskrift3"/>
+        <w:pStyle w:val="Heading3"/>
         <w:rPr>
           <w:lang w:val="en-US"/>
         </w:rPr>
@@ -1866,7 +1752,7 @@
     </w:p>
     <w:p>
       <w:pPr>
-        <w:pStyle w:val="Overskrift2"/>
+        <w:pStyle w:val="Heading2"/>
         <w:rPr>
           <w:lang w:val="en-US"/>
         </w:rPr>
@@ -1880,7 +1766,7 @@
     </w:p>
     <w:p>
       <w:pPr>
-        <w:pStyle w:val="Overskrift3"/>
+        <w:pStyle w:val="Heading3"/>
       </w:pPr>
       <w:r>
         <w:t>Design</w:t>
@@ -1888,7 +1774,7 @@
     </w:p>
     <w:p>
       <w:pPr>
-        <w:pStyle w:val="Overskrift3"/>
+        <w:pStyle w:val="Heading3"/>
       </w:pPr>
       <w:r>
         <w:t>Implementering</w:t>
@@ -1896,7 +1782,7 @@
     </w:p>
     <w:p>
       <w:pPr>
-        <w:pStyle w:val="Overskrift3"/>
+        <w:pStyle w:val="Heading3"/>
       </w:pPr>
       <w:r>
         <w:t>Test</w:t>
@@ -1913,7 +1799,7 @@
 </file>
 
 <file path=word/styles.xml><?xml version="1.0" encoding="utf-8"?>
-<w:styles xmlns:r="http://schemas.openxmlformats.org/officeDocument/2006/relationships" xmlns:w="http://schemas.openxmlformats.org/wordprocessingml/2006/main">
+<w:styles xmlns:mc="http://schemas.openxmlformats.org/markup-compatibility/2006" xmlns:r="http://schemas.openxmlformats.org/officeDocument/2006/relationships" xmlns:w="http://schemas.openxmlformats.org/wordprocessingml/2006/main" xmlns:w14="http://schemas.microsoft.com/office/word/2010/wordml" xmlns:w15="http://schemas.microsoft.com/office/word/2012/wordml" mc:Ignorable="w14 w15">
   <w:docDefaults>
     <w:rPrDefault>
       <w:rPr>
@@ -1929,155 +1815,389 @@
       </w:pPr>
     </w:pPrDefault>
   </w:docDefaults>
-  <w:latentStyles w:defLockedState="0" w:defUIPriority="99" w:defSemiHidden="1" w:defUnhideWhenUsed="1" w:defQFormat="0" w:count="267">
-    <w:lsdException w:name="Normal" w:semiHidden="0" w:uiPriority="0" w:unhideWhenUsed="0" w:qFormat="1"/>
-    <w:lsdException w:name="heading 1" w:semiHidden="0" w:uiPriority="9" w:unhideWhenUsed="0" w:qFormat="1"/>
-    <w:lsdException w:name="heading 2" w:uiPriority="9" w:qFormat="1"/>
-    <w:lsdException w:name="heading 3" w:uiPriority="9" w:qFormat="1"/>
-    <w:lsdException w:name="heading 4" w:uiPriority="9" w:qFormat="1"/>
-    <w:lsdException w:name="heading 5" w:uiPriority="9" w:qFormat="1"/>
-    <w:lsdException w:name="heading 6" w:uiPriority="9" w:qFormat="1"/>
-    <w:lsdException w:name="heading 7" w:uiPriority="9" w:qFormat="1"/>
-    <w:lsdException w:name="heading 8" w:uiPriority="9" w:qFormat="1"/>
-    <w:lsdException w:name="heading 9" w:uiPriority="9" w:qFormat="1"/>
-    <w:lsdException w:name="toc 1" w:uiPriority="39"/>
-    <w:lsdException w:name="toc 2" w:uiPriority="39"/>
-    <w:lsdException w:name="toc 3" w:uiPriority="39"/>
-    <w:lsdException w:name="toc 4" w:uiPriority="39"/>
-    <w:lsdException w:name="toc 5" w:uiPriority="39"/>
-    <w:lsdException w:name="toc 6" w:uiPriority="39"/>
-    <w:lsdException w:name="toc 7" w:uiPriority="39"/>
-    <w:lsdException w:name="toc 8" w:uiPriority="39"/>
-    <w:lsdException w:name="toc 9" w:uiPriority="39"/>
-    <w:lsdException w:name="caption" w:uiPriority="35" w:qFormat="1"/>
-    <w:lsdException w:name="Title" w:semiHidden="0" w:uiPriority="10" w:unhideWhenUsed="0" w:qFormat="1"/>
-    <w:lsdException w:name="Default Paragraph Font" w:uiPriority="1"/>
-    <w:lsdException w:name="Subtitle" w:semiHidden="0" w:uiPriority="11" w:unhideWhenUsed="0" w:qFormat="1"/>
-    <w:lsdException w:name="Strong" w:semiHidden="0" w:uiPriority="22" w:unhideWhenUsed="0" w:qFormat="1"/>
-    <w:lsdException w:name="Emphasis" w:semiHidden="0" w:uiPriority="20" w:unhideWhenUsed="0" w:qFormat="1"/>
-    <w:lsdException w:name="Table Grid" w:semiHidden="0" w:uiPriority="39" w:unhideWhenUsed="0"/>
-    <w:lsdException w:name="Placeholder Text" w:unhideWhenUsed="0"/>
-    <w:lsdException w:name="No Spacing" w:semiHidden="0" w:uiPriority="1" w:unhideWhenUsed="0" w:qFormat="1"/>
-    <w:lsdException w:name="Light Shading" w:semiHidden="0" w:uiPriority="60" w:unhideWhenUsed="0"/>
-    <w:lsdException w:name="Light List" w:semiHidden="0" w:uiPriority="61" w:unhideWhenUsed="0"/>
-    <w:lsdException w:name="Light Grid" w:semiHidden="0" w:uiPriority="62" w:unhideWhenUsed="0"/>
-    <w:lsdException w:name="Medium Shading 1" w:semiHidden="0" w:uiPriority="63" w:unhideWhenUsed="0"/>
-    <w:lsdException w:name="Medium Shading 2" w:semiHidden="0" w:uiPriority="64" w:unhideWhenUsed="0"/>
-    <w:lsdException w:name="Medium List 1" w:semiHidden="0" w:uiPriority="65" w:unhideWhenUsed="0"/>
-    <w:lsdException w:name="Medium List 2" w:semiHidden="0" w:uiPriority="66" w:unhideWhenUsed="0"/>
-    <w:lsdException w:name="Medium Grid 1" w:semiHidden="0" w:uiPriority="67" w:unhideWhenUsed="0"/>
-    <w:lsdException w:name="Medium Grid 2" w:semiHidden="0" w:uiPriority="68" w:unhideWhenUsed="0"/>
-    <w:lsdException w:name="Medium Grid 3" w:semiHidden="0" w:uiPriority="69" w:unhideWhenUsed="0"/>
-    <w:lsdException w:name="Dark List" w:semiHidden="0" w:uiPriority="70" w:unhideWhenUsed="0"/>
-    <w:lsdException w:name="Colorful Shading" w:semiHidden="0" w:uiPriority="71" w:unhideWhenUsed="0"/>
-    <w:lsdException w:name="Colorful List" w:semiHidden="0" w:uiPriority="72" w:unhideWhenUsed="0"/>
-    <w:lsdException w:name="Colorful Grid" w:semiHidden="0" w:uiPriority="73" w:unhideWhenUsed="0"/>
-    <w:lsdException w:name="Light Shading Accent 1" w:semiHidden="0" w:uiPriority="60" w:unhideWhenUsed="0"/>
-    <w:lsdException w:name="Light List Accent 1" w:semiHidden="0" w:uiPriority="61" w:unhideWhenUsed="0"/>
-    <w:lsdException w:name="Light Grid Accent 1" w:semiHidden="0" w:uiPriority="62" w:unhideWhenUsed="0"/>
-    <w:lsdException w:name="Medium Shading 1 Accent 1" w:semiHidden="0" w:uiPriority="63" w:unhideWhenUsed="0"/>
-    <w:lsdException w:name="Medium Shading 2 Accent 1" w:semiHidden="0" w:uiPriority="64" w:unhideWhenUsed="0"/>
-    <w:lsdException w:name="Medium List 1 Accent 1" w:semiHidden="0" w:uiPriority="65" w:unhideWhenUsed="0"/>
-    <w:lsdException w:name="Revision" w:unhideWhenUsed="0"/>
-    <w:lsdException w:name="List Paragraph" w:semiHidden="0" w:uiPriority="34" w:unhideWhenUsed="0" w:qFormat="1"/>
-    <w:lsdException w:name="Quote" w:semiHidden="0" w:uiPriority="29" w:unhideWhenUsed="0" w:qFormat="1"/>
-    <w:lsdException w:name="Intense Quote" w:semiHidden="0" w:uiPriority="30" w:unhideWhenUsed="0" w:qFormat="1"/>
-    <w:lsdException w:name="Medium List 2 Accent 1" w:semiHidden="0" w:uiPriority="66" w:unhideWhenUsed="0"/>
-    <w:lsdException w:name="Medium Grid 1 Accent 1" w:semiHidden="0" w:uiPriority="67" w:unhideWhenUsed="0"/>
-    <w:lsdException w:name="Medium Grid 2 Accent 1" w:semiHidden="0" w:uiPriority="68" w:unhideWhenUsed="0"/>
-    <w:lsdException w:name="Medium Grid 3 Accent 1" w:semiHidden="0" w:uiPriority="69" w:unhideWhenUsed="0"/>
-    <w:lsdException w:name="Dark List Accent 1" w:semiHidden="0" w:uiPriority="70" w:unhideWhenUsed="0"/>
-    <w:lsdException w:name="Colorful Shading Accent 1" w:semiHidden="0" w:uiPriority="71" w:unhideWhenUsed="0"/>
-    <w:lsdException w:name="Colorful List Accent 1" w:semiHidden="0" w:uiPriority="72" w:unhideWhenUsed="0"/>
-    <w:lsdException w:name="Colorful Grid Accent 1" w:semiHidden="0" w:uiPriority="73" w:unhideWhenUsed="0"/>
-    <w:lsdException w:name="Light Shading Accent 2" w:semiHidden="0" w:uiPriority="60" w:unhideWhenUsed="0"/>
-    <w:lsdException w:name="Light List Accent 2" w:semiHidden="0" w:uiPriority="61" w:unhideWhenUsed="0"/>
-    <w:lsdException w:name="Light Grid Accent 2" w:semiHidden="0" w:uiPriority="62" w:unhideWhenUsed="0"/>
-    <w:lsdException w:name="Medium Shading 1 Accent 2" w:semiHidden="0" w:uiPriority="63" w:unhideWhenUsed="0"/>
-    <w:lsdException w:name="Medium Shading 2 Accent 2" w:semiHidden="0" w:uiPriority="64" w:unhideWhenUsed="0"/>
-    <w:lsdException w:name="Medium List 1 Accent 2" w:semiHidden="0" w:uiPriority="65" w:unhideWhenUsed="0"/>
-    <w:lsdException w:name="Medium List 2 Accent 2" w:semiHidden="0" w:uiPriority="66" w:unhideWhenUsed="0"/>
-    <w:lsdException w:name="Medium Grid 1 Accent 2" w:semiHidden="0" w:uiPriority="67" w:unhideWhenUsed="0"/>
-    <w:lsdException w:name="Medium Grid 2 Accent 2" w:semiHidden="0" w:uiPriority="68" w:unhideWhenUsed="0"/>
-    <w:lsdException w:name="Medium Grid 3 Accent 2" w:semiHidden="0" w:uiPriority="69" w:unhideWhenUsed="0"/>
-    <w:lsdException w:name="Dark List Accent 2" w:semiHidden="0" w:uiPriority="70" w:unhideWhenUsed="0"/>
-    <w:lsdException w:name="Colorful Shading Accent 2" w:semiHidden="0" w:uiPriority="71" w:unhideWhenUsed="0"/>
-    <w:lsdException w:name="Colorful List Accent 2" w:semiHidden="0" w:uiPriority="72" w:unhideWhenUsed="0"/>
-    <w:lsdException w:name="Colorful Grid Accent 2" w:semiHidden="0" w:uiPriority="73" w:unhideWhenUsed="0"/>
-    <w:lsdException w:name="Light Shading Accent 3" w:semiHidden="0" w:uiPriority="60" w:unhideWhenUsed="0"/>
-    <w:lsdException w:name="Light List Accent 3" w:semiHidden="0" w:uiPriority="61" w:unhideWhenUsed="0"/>
-    <w:lsdException w:name="Light Grid Accent 3" w:semiHidden="0" w:uiPriority="62" w:unhideWhenUsed="0"/>
-    <w:lsdException w:name="Medium Shading 1 Accent 3" w:semiHidden="0" w:uiPriority="63" w:unhideWhenUsed="0"/>
-    <w:lsdException w:name="Medium Shading 2 Accent 3" w:semiHidden="0" w:uiPriority="64" w:unhideWhenUsed="0"/>
-    <w:lsdException w:name="Medium List 1 Accent 3" w:semiHidden="0" w:uiPriority="65" w:unhideWhenUsed="0"/>
-    <w:lsdException w:name="Medium List 2 Accent 3" w:semiHidden="0" w:uiPriority="66" w:unhideWhenUsed="0"/>
-    <w:lsdException w:name="Medium Grid 1 Accent 3" w:semiHidden="0" w:uiPriority="67" w:unhideWhenUsed="0"/>
-    <w:lsdException w:name="Medium Grid 2 Accent 3" w:semiHidden="0" w:uiPriority="68" w:unhideWhenUsed="0"/>
-    <w:lsdException w:name="Medium Grid 3 Accent 3" w:semiHidden="0" w:uiPriority="69" w:unhideWhenUsed="0"/>
-    <w:lsdException w:name="Dark List Accent 3" w:semiHidden="0" w:uiPriority="70" w:unhideWhenUsed="0"/>
-    <w:lsdException w:name="Colorful Shading Accent 3" w:semiHidden="0" w:uiPriority="71" w:unhideWhenUsed="0"/>
-    <w:lsdException w:name="Colorful List Accent 3" w:semiHidden="0" w:uiPriority="72" w:unhideWhenUsed="0"/>
-    <w:lsdException w:name="Colorful Grid Accent 3" w:semiHidden="0" w:uiPriority="73" w:unhideWhenUsed="0"/>
-    <w:lsdException w:name="Light Shading Accent 4" w:semiHidden="0" w:uiPriority="60" w:unhideWhenUsed="0"/>
-    <w:lsdException w:name="Light List Accent 4" w:semiHidden="0" w:uiPriority="61" w:unhideWhenUsed="0"/>
-    <w:lsdException w:name="Light Grid Accent 4" w:semiHidden="0" w:uiPriority="62" w:unhideWhenUsed="0"/>
-    <w:lsdException w:name="Medium Shading 1 Accent 4" w:semiHidden="0" w:uiPriority="63" w:unhideWhenUsed="0"/>
-    <w:lsdException w:name="Medium Shading 2 Accent 4" w:semiHidden="0" w:uiPriority="64" w:unhideWhenUsed="0"/>
-    <w:lsdException w:name="Medium List 1 Accent 4" w:semiHidden="0" w:uiPriority="65" w:unhideWhenUsed="0"/>
-    <w:lsdException w:name="Medium List 2 Accent 4" w:semiHidden="0" w:uiPriority="66" w:unhideWhenUsed="0"/>
-    <w:lsdException w:name="Medium Grid 1 Accent 4" w:semiHidden="0" w:uiPriority="67" w:unhideWhenUsed="0"/>
-    <w:lsdException w:name="Medium Grid 2 Accent 4" w:semiHidden="0" w:uiPriority="68" w:unhideWhenUsed="0"/>
-    <w:lsdException w:name="Medium Grid 3 Accent 4" w:semiHidden="0" w:uiPriority="69" w:unhideWhenUsed="0"/>
-    <w:lsdException w:name="Dark List Accent 4" w:semiHidden="0" w:uiPriority="70" w:unhideWhenUsed="0"/>
-    <w:lsdException w:name="Colorful Shading Accent 4" w:semiHidden="0" w:uiPriority="71" w:unhideWhenUsed="0"/>
-    <w:lsdException w:name="Colorful List Accent 4" w:semiHidden="0" w:uiPriority="72" w:unhideWhenUsed="0"/>
-    <w:lsdException w:name="Colorful Grid Accent 4" w:semiHidden="0" w:uiPriority="73" w:unhideWhenUsed="0"/>
-    <w:lsdException w:name="Light Shading Accent 5" w:semiHidden="0" w:uiPriority="60" w:unhideWhenUsed="0"/>
-    <w:lsdException w:name="Light List Accent 5" w:semiHidden="0" w:uiPriority="61" w:unhideWhenUsed="0"/>
-    <w:lsdException w:name="Light Grid Accent 5" w:semiHidden="0" w:uiPriority="62" w:unhideWhenUsed="0"/>
-    <w:lsdException w:name="Medium Shading 1 Accent 5" w:semiHidden="0" w:uiPriority="63" w:unhideWhenUsed="0"/>
-    <w:lsdException w:name="Medium Shading 2 Accent 5" w:semiHidden="0" w:uiPriority="64" w:unhideWhenUsed="0"/>
-    <w:lsdException w:name="Medium List 1 Accent 5" w:semiHidden="0" w:uiPriority="65" w:unhideWhenUsed="0"/>
-    <w:lsdException w:name="Medium List 2 Accent 5" w:semiHidden="0" w:uiPriority="66" w:unhideWhenUsed="0"/>
-    <w:lsdException w:name="Medium Grid 1 Accent 5" w:semiHidden="0" w:uiPriority="67" w:unhideWhenUsed="0"/>
-    <w:lsdException w:name="Medium Grid 2 Accent 5" w:semiHidden="0" w:uiPriority="68" w:unhideWhenUsed="0"/>
-    <w:lsdException w:name="Medium Grid 3 Accent 5" w:semiHidden="0" w:uiPriority="69" w:unhideWhenUsed="0"/>
-    <w:lsdException w:name="Dark List Accent 5" w:semiHidden="0" w:uiPriority="70" w:unhideWhenUsed="0"/>
-    <w:lsdException w:name="Colorful Shading Accent 5" w:semiHidden="0" w:uiPriority="71" w:unhideWhenUsed="0"/>
-    <w:lsdException w:name="Colorful List Accent 5" w:semiHidden="0" w:uiPriority="72" w:unhideWhenUsed="0"/>
-    <w:lsdException w:name="Colorful Grid Accent 5" w:semiHidden="0" w:uiPriority="73" w:unhideWhenUsed="0"/>
-    <w:lsdException w:name="Light Shading Accent 6" w:semiHidden="0" w:uiPriority="60" w:unhideWhenUsed="0"/>
-    <w:lsdException w:name="Light List Accent 6" w:semiHidden="0" w:uiPriority="61" w:unhideWhenUsed="0"/>
-    <w:lsdException w:name="Light Grid Accent 6" w:semiHidden="0" w:uiPriority="62" w:unhideWhenUsed="0"/>
-    <w:lsdException w:name="Medium Shading 1 Accent 6" w:semiHidden="0" w:uiPriority="63" w:unhideWhenUsed="0"/>
-    <w:lsdException w:name="Medium Shading 2 Accent 6" w:semiHidden="0" w:uiPriority="64" w:unhideWhenUsed="0"/>
-    <w:lsdException w:name="Medium List 1 Accent 6" w:semiHidden="0" w:uiPriority="65" w:unhideWhenUsed="0"/>
-    <w:lsdException w:name="Medium List 2 Accent 6" w:semiHidden="0" w:uiPriority="66" w:unhideWhenUsed="0"/>
-    <w:lsdException w:name="Medium Grid 1 Accent 6" w:semiHidden="0" w:uiPriority="67" w:unhideWhenUsed="0"/>
-    <w:lsdException w:name="Medium Grid 2 Accent 6" w:semiHidden="0" w:uiPriority="68" w:unhideWhenUsed="0"/>
-    <w:lsdException w:name="Medium Grid 3 Accent 6" w:semiHidden="0" w:uiPriority="69" w:unhideWhenUsed="0"/>
-    <w:lsdException w:name="Dark List Accent 6" w:semiHidden="0" w:uiPriority="70" w:unhideWhenUsed="0"/>
-    <w:lsdException w:name="Colorful Shading Accent 6" w:semiHidden="0" w:uiPriority="71" w:unhideWhenUsed="0"/>
-    <w:lsdException w:name="Colorful List Accent 6" w:semiHidden="0" w:uiPriority="72" w:unhideWhenUsed="0"/>
-    <w:lsdException w:name="Colorful Grid Accent 6" w:semiHidden="0" w:uiPriority="73" w:unhideWhenUsed="0"/>
-    <w:lsdException w:name="Subtle Emphasis" w:semiHidden="0" w:uiPriority="19" w:unhideWhenUsed="0" w:qFormat="1"/>
-    <w:lsdException w:name="Intense Emphasis" w:semiHidden="0" w:uiPriority="21" w:unhideWhenUsed="0" w:qFormat="1"/>
-    <w:lsdException w:name="Subtle Reference" w:semiHidden="0" w:uiPriority="31" w:unhideWhenUsed="0" w:qFormat="1"/>
-    <w:lsdException w:name="Intense Reference" w:semiHidden="0" w:uiPriority="32" w:unhideWhenUsed="0" w:qFormat="1"/>
-    <w:lsdException w:name="Book Title" w:semiHidden="0" w:uiPriority="33" w:unhideWhenUsed="0" w:qFormat="1"/>
-    <w:lsdException w:name="Bibliography" w:uiPriority="37"/>
-    <w:lsdException w:name="TOC Heading" w:uiPriority="39" w:qFormat="1"/>
+  <w:latentStyles w:defLockedState="0" w:defUIPriority="99" w:defSemiHidden="0" w:defUnhideWhenUsed="0" w:defQFormat="0" w:count="371">
+    <w:lsdException w:name="Normal" w:uiPriority="0" w:qFormat="1"/>
+    <w:lsdException w:name="heading 1" w:uiPriority="9" w:qFormat="1"/>
+    <w:lsdException w:name="heading 2" w:semiHidden="1" w:uiPriority="9" w:unhideWhenUsed="1" w:qFormat="1"/>
+    <w:lsdException w:name="heading 3" w:semiHidden="1" w:uiPriority="9" w:unhideWhenUsed="1" w:qFormat="1"/>
+    <w:lsdException w:name="heading 4" w:semiHidden="1" w:uiPriority="9" w:unhideWhenUsed="1" w:qFormat="1"/>
+    <w:lsdException w:name="heading 5" w:semiHidden="1" w:uiPriority="9" w:unhideWhenUsed="1" w:qFormat="1"/>
+    <w:lsdException w:name="heading 6" w:semiHidden="1" w:uiPriority="9" w:unhideWhenUsed="1" w:qFormat="1"/>
+    <w:lsdException w:name="heading 7" w:semiHidden="1" w:uiPriority="9" w:unhideWhenUsed="1" w:qFormat="1"/>
+    <w:lsdException w:name="heading 8" w:semiHidden="1" w:uiPriority="9" w:unhideWhenUsed="1" w:qFormat="1"/>
+    <w:lsdException w:name="heading 9" w:semiHidden="1" w:uiPriority="9" w:unhideWhenUsed="1" w:qFormat="1"/>
+    <w:lsdException w:name="index 1" w:semiHidden="1" w:unhideWhenUsed="1"/>
+    <w:lsdException w:name="index 2" w:semiHidden="1" w:unhideWhenUsed="1"/>
+    <w:lsdException w:name="index 3" w:semiHidden="1" w:unhideWhenUsed="1"/>
+    <w:lsdException w:name="index 4" w:semiHidden="1" w:unhideWhenUsed="1"/>
+    <w:lsdException w:name="index 5" w:semiHidden="1" w:unhideWhenUsed="1"/>
+    <w:lsdException w:name="index 6" w:semiHidden="1" w:unhideWhenUsed="1"/>
+    <w:lsdException w:name="index 7" w:semiHidden="1" w:unhideWhenUsed="1"/>
+    <w:lsdException w:name="index 8" w:semiHidden="1" w:unhideWhenUsed="1"/>
+    <w:lsdException w:name="index 9" w:semiHidden="1" w:unhideWhenUsed="1"/>
+    <w:lsdException w:name="toc 1" w:semiHidden="1" w:uiPriority="39" w:unhideWhenUsed="1"/>
+    <w:lsdException w:name="toc 2" w:semiHidden="1" w:uiPriority="39" w:unhideWhenUsed="1"/>
+    <w:lsdException w:name="toc 3" w:semiHidden="1" w:uiPriority="39" w:unhideWhenUsed="1"/>
+    <w:lsdException w:name="toc 4" w:semiHidden="1" w:uiPriority="39" w:unhideWhenUsed="1"/>
+    <w:lsdException w:name="toc 5" w:semiHidden="1" w:uiPriority="39" w:unhideWhenUsed="1"/>
+    <w:lsdException w:name="toc 6" w:semiHidden="1" w:uiPriority="39" w:unhideWhenUsed="1"/>
+    <w:lsdException w:name="toc 7" w:semiHidden="1" w:uiPriority="39" w:unhideWhenUsed="1"/>
+    <w:lsdException w:name="toc 8" w:semiHidden="1" w:uiPriority="39" w:unhideWhenUsed="1"/>
+    <w:lsdException w:name="toc 9" w:semiHidden="1" w:uiPriority="39" w:unhideWhenUsed="1"/>
+    <w:lsdException w:name="Normal Indent" w:semiHidden="1" w:unhideWhenUsed="1"/>
+    <w:lsdException w:name="footnote text" w:semiHidden="1" w:unhideWhenUsed="1"/>
+    <w:lsdException w:name="annotation text" w:semiHidden="1" w:unhideWhenUsed="1"/>
+    <w:lsdException w:name="header" w:semiHidden="1" w:unhideWhenUsed="1"/>
+    <w:lsdException w:name="footer" w:semiHidden="1" w:unhideWhenUsed="1"/>
+    <w:lsdException w:name="index heading" w:semiHidden="1" w:unhideWhenUsed="1"/>
+    <w:lsdException w:name="caption" w:semiHidden="1" w:uiPriority="35" w:unhideWhenUsed="1" w:qFormat="1"/>
+    <w:lsdException w:name="table of figures" w:semiHidden="1" w:unhideWhenUsed="1"/>
+    <w:lsdException w:name="envelope address" w:semiHidden="1" w:unhideWhenUsed="1"/>
+    <w:lsdException w:name="envelope return" w:semiHidden="1" w:unhideWhenUsed="1"/>
+    <w:lsdException w:name="footnote reference" w:semiHidden="1" w:unhideWhenUsed="1"/>
+    <w:lsdException w:name="annotation reference" w:semiHidden="1" w:unhideWhenUsed="1"/>
+    <w:lsdException w:name="line number" w:semiHidden="1" w:unhideWhenUsed="1"/>
+    <w:lsdException w:name="page number" w:semiHidden="1" w:unhideWhenUsed="1"/>
+    <w:lsdException w:name="endnote reference" w:semiHidden="1" w:unhideWhenUsed="1"/>
+    <w:lsdException w:name="endnote text" w:semiHidden="1" w:unhideWhenUsed="1"/>
+    <w:lsdException w:name="table of authorities" w:semiHidden="1" w:unhideWhenUsed="1"/>
+    <w:lsdException w:name="macro" w:semiHidden="1" w:unhideWhenUsed="1"/>
+    <w:lsdException w:name="toa heading" w:semiHidden="1" w:unhideWhenUsed="1"/>
+    <w:lsdException w:name="List" w:semiHidden="1" w:unhideWhenUsed="1"/>
+    <w:lsdException w:name="List Bullet" w:semiHidden="1" w:unhideWhenUsed="1"/>
+    <w:lsdException w:name="List Number" w:semiHidden="1" w:unhideWhenUsed="1"/>
+    <w:lsdException w:name="List 2" w:semiHidden="1" w:unhideWhenUsed="1"/>
+    <w:lsdException w:name="List 3" w:semiHidden="1" w:unhideWhenUsed="1"/>
+    <w:lsdException w:name="List 4" w:semiHidden="1" w:unhideWhenUsed="1"/>
+    <w:lsdException w:name="List 5" w:semiHidden="1" w:unhideWhenUsed="1"/>
+    <w:lsdException w:name="List Bullet 2" w:semiHidden="1" w:unhideWhenUsed="1"/>
+    <w:lsdException w:name="List Bullet 3" w:semiHidden="1" w:unhideWhenUsed="1"/>
+    <w:lsdException w:name="List Bullet 4" w:semiHidden="1" w:unhideWhenUsed="1"/>
+    <w:lsdException w:name="List Bullet 5" w:semiHidden="1" w:unhideWhenUsed="1"/>
+    <w:lsdException w:name="List Number 2" w:semiHidden="1" w:unhideWhenUsed="1"/>
+    <w:lsdException w:name="List Number 3" w:semiHidden="1" w:unhideWhenUsed="1"/>
+    <w:lsdException w:name="List Number 4" w:semiHidden="1" w:unhideWhenUsed="1"/>
+    <w:lsdException w:name="List Number 5" w:semiHidden="1" w:unhideWhenUsed="1"/>
+    <w:lsdException w:name="Title" w:uiPriority="10" w:qFormat="1"/>
+    <w:lsdException w:name="Closing" w:semiHidden="1" w:unhideWhenUsed="1"/>
+    <w:lsdException w:name="Signature" w:semiHidden="1" w:unhideWhenUsed="1"/>
+    <w:lsdException w:name="Default Paragraph Font" w:semiHidden="1" w:uiPriority="1" w:unhideWhenUsed="1"/>
+    <w:lsdException w:name="Body Text" w:semiHidden="1" w:unhideWhenUsed="1"/>
+    <w:lsdException w:name="Body Text Indent" w:semiHidden="1" w:unhideWhenUsed="1"/>
+    <w:lsdException w:name="List Continue" w:semiHidden="1" w:unhideWhenUsed="1"/>
+    <w:lsdException w:name="List Continue 2" w:semiHidden="1" w:unhideWhenUsed="1"/>
+    <w:lsdException w:name="List Continue 3" w:semiHidden="1" w:unhideWhenUsed="1"/>
+    <w:lsdException w:name="List Continue 4" w:semiHidden="1" w:unhideWhenUsed="1"/>
+    <w:lsdException w:name="List Continue 5" w:semiHidden="1" w:unhideWhenUsed="1"/>
+    <w:lsdException w:name="Message Header" w:semiHidden="1" w:unhideWhenUsed="1"/>
+    <w:lsdException w:name="Subtitle" w:uiPriority="11" w:qFormat="1"/>
+    <w:lsdException w:name="Salutation" w:semiHidden="1" w:unhideWhenUsed="1"/>
+    <w:lsdException w:name="Date" w:semiHidden="1" w:unhideWhenUsed="1"/>
+    <w:lsdException w:name="Body Text First Indent" w:semiHidden="1" w:unhideWhenUsed="1"/>
+    <w:lsdException w:name="Body Text First Indent 2" w:semiHidden="1" w:unhideWhenUsed="1"/>
+    <w:lsdException w:name="Note Heading" w:semiHidden="1" w:unhideWhenUsed="1"/>
+    <w:lsdException w:name="Body Text 2" w:semiHidden="1" w:unhideWhenUsed="1"/>
+    <w:lsdException w:name="Body Text 3" w:semiHidden="1" w:unhideWhenUsed="1"/>
+    <w:lsdException w:name="Body Text Indent 2" w:semiHidden="1" w:unhideWhenUsed="1"/>
+    <w:lsdException w:name="Body Text Indent 3" w:semiHidden="1" w:unhideWhenUsed="1"/>
+    <w:lsdException w:name="Block Text" w:semiHidden="1" w:unhideWhenUsed="1"/>
+    <w:lsdException w:name="Hyperlink" w:semiHidden="1" w:unhideWhenUsed="1"/>
+    <w:lsdException w:name="FollowedHyperlink" w:semiHidden="1" w:unhideWhenUsed="1"/>
+    <w:lsdException w:name="Strong" w:uiPriority="22" w:qFormat="1"/>
+    <w:lsdException w:name="Emphasis" w:uiPriority="20" w:qFormat="1"/>
+    <w:lsdException w:name="Document Map" w:semiHidden="1" w:unhideWhenUsed="1"/>
+    <w:lsdException w:name="Plain Text" w:semiHidden="1" w:unhideWhenUsed="1"/>
+    <w:lsdException w:name="E-mail Signature" w:semiHidden="1" w:unhideWhenUsed="1"/>
+    <w:lsdException w:name="HTML Top of Form" w:semiHidden="1" w:unhideWhenUsed="1"/>
+    <w:lsdException w:name="HTML Bottom of Form" w:semiHidden="1" w:unhideWhenUsed="1"/>
+    <w:lsdException w:name="Normal (Web)" w:semiHidden="1" w:unhideWhenUsed="1"/>
+    <w:lsdException w:name="HTML Acronym" w:semiHidden="1" w:unhideWhenUsed="1"/>
+    <w:lsdException w:name="HTML Address" w:semiHidden="1" w:unhideWhenUsed="1"/>
+    <w:lsdException w:name="HTML Cite" w:semiHidden="1" w:unhideWhenUsed="1"/>
+    <w:lsdException w:name="HTML Code" w:semiHidden="1" w:unhideWhenUsed="1"/>
+    <w:lsdException w:name="HTML Definition" w:semiHidden="1" w:unhideWhenUsed="1"/>
+    <w:lsdException w:name="HTML Keyboard" w:semiHidden="1" w:unhideWhenUsed="1"/>
+    <w:lsdException w:name="HTML Preformatted" w:semiHidden="1" w:unhideWhenUsed="1"/>
+    <w:lsdException w:name="HTML Sample" w:semiHidden="1" w:unhideWhenUsed="1"/>
+    <w:lsdException w:name="HTML Typewriter" w:semiHidden="1" w:unhideWhenUsed="1"/>
+    <w:lsdException w:name="HTML Variable" w:semiHidden="1" w:unhideWhenUsed="1"/>
+    <w:lsdException w:name="Normal Table" w:semiHidden="1" w:unhideWhenUsed="1"/>
+    <w:lsdException w:name="annotation subject" w:semiHidden="1" w:unhideWhenUsed="1"/>
+    <w:lsdException w:name="No List" w:semiHidden="1" w:unhideWhenUsed="1"/>
+    <w:lsdException w:name="Outline List 1" w:semiHidden="1" w:unhideWhenUsed="1"/>
+    <w:lsdException w:name="Outline List 2" w:semiHidden="1" w:unhideWhenUsed="1"/>
+    <w:lsdException w:name="Outline List 3" w:semiHidden="1" w:unhideWhenUsed="1"/>
+    <w:lsdException w:name="Table Simple 1" w:semiHidden="1" w:unhideWhenUsed="1"/>
+    <w:lsdException w:name="Table Simple 2" w:semiHidden="1" w:unhideWhenUsed="1"/>
+    <w:lsdException w:name="Table Simple 3" w:semiHidden="1" w:unhideWhenUsed="1"/>
+    <w:lsdException w:name="Table Classic 1" w:semiHidden="1" w:unhideWhenUsed="1"/>
+    <w:lsdException w:name="Table Classic 2" w:semiHidden="1" w:unhideWhenUsed="1"/>
+    <w:lsdException w:name="Table Classic 3" w:semiHidden="1" w:unhideWhenUsed="1"/>
+    <w:lsdException w:name="Table Classic 4" w:semiHidden="1" w:unhideWhenUsed="1"/>
+    <w:lsdException w:name="Table Colorful 1" w:semiHidden="1" w:unhideWhenUsed="1"/>
+    <w:lsdException w:name="Table Colorful 2" w:semiHidden="1" w:unhideWhenUsed="1"/>
+    <w:lsdException w:name="Table Colorful 3" w:semiHidden="1" w:unhideWhenUsed="1"/>
+    <w:lsdException w:name="Table Columns 1" w:semiHidden="1" w:unhideWhenUsed="1"/>
+    <w:lsdException w:name="Table Columns 2" w:semiHidden="1" w:unhideWhenUsed="1"/>
+    <w:lsdException w:name="Table Columns 3" w:semiHidden="1" w:unhideWhenUsed="1"/>
+    <w:lsdException w:name="Table Columns 4" w:semiHidden="1" w:unhideWhenUsed="1"/>
+    <w:lsdException w:name="Table Columns 5" w:semiHidden="1" w:unhideWhenUsed="1"/>
+    <w:lsdException w:name="Table Grid 1" w:semiHidden="1" w:unhideWhenUsed="1"/>
+    <w:lsdException w:name="Table Grid 2" w:semiHidden="1" w:unhideWhenUsed="1"/>
+    <w:lsdException w:name="Table Grid 3" w:semiHidden="1" w:unhideWhenUsed="1"/>
+    <w:lsdException w:name="Table Grid 4" w:semiHidden="1" w:unhideWhenUsed="1"/>
+    <w:lsdException w:name="Table Grid 5" w:semiHidden="1" w:unhideWhenUsed="1"/>
+    <w:lsdException w:name="Table Grid 6" w:semiHidden="1" w:unhideWhenUsed="1"/>
+    <w:lsdException w:name="Table Grid 7" w:semiHidden="1" w:unhideWhenUsed="1"/>
+    <w:lsdException w:name="Table Grid 8" w:semiHidden="1" w:unhideWhenUsed="1"/>
+    <w:lsdException w:name="Table List 1" w:semiHidden="1" w:unhideWhenUsed="1"/>
+    <w:lsdException w:name="Table List 2" w:semiHidden="1" w:unhideWhenUsed="1"/>
+    <w:lsdException w:name="Table List 3" w:semiHidden="1" w:unhideWhenUsed="1"/>
+    <w:lsdException w:name="Table List 4" w:semiHidden="1" w:unhideWhenUsed="1"/>
+    <w:lsdException w:name="Table List 5" w:semiHidden="1" w:unhideWhenUsed="1"/>
+    <w:lsdException w:name="Table List 6" w:semiHidden="1" w:unhideWhenUsed="1"/>
+    <w:lsdException w:name="Table List 7" w:semiHidden="1" w:unhideWhenUsed="1"/>
+    <w:lsdException w:name="Table List 8" w:semiHidden="1" w:unhideWhenUsed="1"/>
+    <w:lsdException w:name="Table 3D effects 1" w:semiHidden="1" w:unhideWhenUsed="1"/>
+    <w:lsdException w:name="Table 3D effects 2" w:semiHidden="1" w:unhideWhenUsed="1"/>
+    <w:lsdException w:name="Table 3D effects 3" w:semiHidden="1" w:unhideWhenUsed="1"/>
+    <w:lsdException w:name="Table Contemporary" w:semiHidden="1" w:unhideWhenUsed="1"/>
+    <w:lsdException w:name="Table Elegant" w:semiHidden="1" w:unhideWhenUsed="1"/>
+    <w:lsdException w:name="Table Professional" w:semiHidden="1" w:unhideWhenUsed="1"/>
+    <w:lsdException w:name="Table Subtle 1" w:semiHidden="1" w:unhideWhenUsed="1"/>
+    <w:lsdException w:name="Table Subtle 2" w:semiHidden="1" w:unhideWhenUsed="1"/>
+    <w:lsdException w:name="Table Web 1" w:semiHidden="1" w:unhideWhenUsed="1"/>
+    <w:lsdException w:name="Table Web 2" w:semiHidden="1" w:unhideWhenUsed="1"/>
+    <w:lsdException w:name="Table Web 3" w:semiHidden="1" w:unhideWhenUsed="1"/>
+    <w:lsdException w:name="Balloon Text" w:semiHidden="1" w:unhideWhenUsed="1"/>
+    <w:lsdException w:name="Table Grid" w:uiPriority="39"/>
+    <w:lsdException w:name="Table Theme" w:semiHidden="1" w:unhideWhenUsed="1"/>
+    <w:lsdException w:name="Placeholder Text" w:semiHidden="1"/>
+    <w:lsdException w:name="No Spacing" w:uiPriority="1" w:qFormat="1"/>
+    <w:lsdException w:name="Light Shading" w:uiPriority="60"/>
+    <w:lsdException w:name="Light List" w:uiPriority="61"/>
+    <w:lsdException w:name="Light Grid" w:uiPriority="62"/>
+    <w:lsdException w:name="Medium Shading 1" w:uiPriority="63"/>
+    <w:lsdException w:name="Medium Shading 2" w:uiPriority="64"/>
+    <w:lsdException w:name="Medium List 1" w:uiPriority="65"/>
+    <w:lsdException w:name="Medium List 2" w:uiPriority="66"/>
+    <w:lsdException w:name="Medium Grid 1" w:uiPriority="67"/>
+    <w:lsdException w:name="Medium Grid 2" w:uiPriority="68"/>
+    <w:lsdException w:name="Medium Grid 3" w:uiPriority="69"/>
+    <w:lsdException w:name="Dark List" w:uiPriority="70"/>
+    <w:lsdException w:name="Colorful Shading" w:uiPriority="71"/>
+    <w:lsdException w:name="Colorful List" w:uiPriority="72"/>
+    <w:lsdException w:name="Colorful Grid" w:uiPriority="73"/>
+    <w:lsdException w:name="Light Shading Accent 1" w:uiPriority="60"/>
+    <w:lsdException w:name="Light List Accent 1" w:uiPriority="61"/>
+    <w:lsdException w:name="Light Grid Accent 1" w:uiPriority="62"/>
+    <w:lsdException w:name="Medium Shading 1 Accent 1" w:uiPriority="63"/>
+    <w:lsdException w:name="Medium Shading 2 Accent 1" w:uiPriority="64"/>
+    <w:lsdException w:name="Medium List 1 Accent 1" w:uiPriority="65"/>
+    <w:lsdException w:name="Revision" w:semiHidden="1"/>
+    <w:lsdException w:name="List Paragraph" w:uiPriority="34" w:qFormat="1"/>
+    <w:lsdException w:name="Quote" w:uiPriority="29" w:qFormat="1"/>
+    <w:lsdException w:name="Intense Quote" w:uiPriority="30" w:qFormat="1"/>
+    <w:lsdException w:name="Medium List 2 Accent 1" w:uiPriority="66"/>
+    <w:lsdException w:name="Medium Grid 1 Accent 1" w:uiPriority="67"/>
+    <w:lsdException w:name="Medium Grid 2 Accent 1" w:uiPriority="68"/>
+    <w:lsdException w:name="Medium Grid 3 Accent 1" w:uiPriority="69"/>
+    <w:lsdException w:name="Dark List Accent 1" w:uiPriority="70"/>
+    <w:lsdException w:name="Colorful Shading Accent 1" w:uiPriority="71"/>
+    <w:lsdException w:name="Colorful List Accent 1" w:uiPriority="72"/>
+    <w:lsdException w:name="Colorful Grid Accent 1" w:uiPriority="73"/>
+    <w:lsdException w:name="Light Shading Accent 2" w:uiPriority="60"/>
+    <w:lsdException w:name="Light List Accent 2" w:uiPriority="61"/>
+    <w:lsdException w:name="Light Grid Accent 2" w:uiPriority="62"/>
+    <w:lsdException w:name="Medium Shading 1 Accent 2" w:uiPriority="63"/>
+    <w:lsdException w:name="Medium Shading 2 Accent 2" w:uiPriority="64"/>
+    <w:lsdException w:name="Medium List 1 Accent 2" w:uiPriority="65"/>
+    <w:lsdException w:name="Medium List 2 Accent 2" w:uiPriority="66"/>
+    <w:lsdException w:name="Medium Grid 1 Accent 2" w:uiPriority="67"/>
+    <w:lsdException w:name="Medium Grid 2 Accent 2" w:uiPriority="68"/>
+    <w:lsdException w:name="Medium Grid 3 Accent 2" w:uiPriority="69"/>
+    <w:lsdException w:name="Dark List Accent 2" w:uiPriority="70"/>
+    <w:lsdException w:name="Colorful Shading Accent 2" w:uiPriority="71"/>
+    <w:lsdException w:name="Colorful List Accent 2" w:uiPriority="72"/>
+    <w:lsdException w:name="Colorful Grid Accent 2" w:uiPriority="73"/>
+    <w:lsdException w:name="Light Shading Accent 3" w:uiPriority="60"/>
+    <w:lsdException w:name="Light List Accent 3" w:uiPriority="61"/>
+    <w:lsdException w:name="Light Grid Accent 3" w:uiPriority="62"/>
+    <w:lsdException w:name="Medium Shading 1 Accent 3" w:uiPriority="63"/>
+    <w:lsdException w:name="Medium Shading 2 Accent 3" w:uiPriority="64"/>
+    <w:lsdException w:name="Medium List 1 Accent 3" w:uiPriority="65"/>
+    <w:lsdException w:name="Medium List 2 Accent 3" w:uiPriority="66"/>
+    <w:lsdException w:name="Medium Grid 1 Accent 3" w:uiPriority="67"/>
+    <w:lsdException w:name="Medium Grid 2 Accent 3" w:uiPriority="68"/>
+    <w:lsdException w:name="Medium Grid 3 Accent 3" w:uiPriority="69"/>
+    <w:lsdException w:name="Dark List Accent 3" w:uiPriority="70"/>
+    <w:lsdException w:name="Colorful Shading Accent 3" w:uiPriority="71"/>
+    <w:lsdException w:name="Colorful List Accent 3" w:uiPriority="72"/>
+    <w:lsdException w:name="Colorful Grid Accent 3" w:uiPriority="73"/>
+    <w:lsdException w:name="Light Shading Accent 4" w:uiPriority="60"/>
+    <w:lsdException w:name="Light List Accent 4" w:uiPriority="61"/>
+    <w:lsdException w:name="Light Grid Accent 4" w:uiPriority="62"/>
+    <w:lsdException w:name="Medium Shading 1 Accent 4" w:uiPriority="63"/>
+    <w:lsdException w:name="Medium Shading 2 Accent 4" w:uiPriority="64"/>
+    <w:lsdException w:name="Medium List 1 Accent 4" w:uiPriority="65"/>
+    <w:lsdException w:name="Medium List 2 Accent 4" w:uiPriority="66"/>
+    <w:lsdException w:name="Medium Grid 1 Accent 4" w:uiPriority="67"/>
+    <w:lsdException w:name="Medium Grid 2 Accent 4" w:uiPriority="68"/>
+    <w:lsdException w:name="Medium Grid 3 Accent 4" w:uiPriority="69"/>
+    <w:lsdException w:name="Dark List Accent 4" w:uiPriority="70"/>
+    <w:lsdException w:name="Colorful Shading Accent 4" w:uiPriority="71"/>
+    <w:lsdException w:name="Colorful List Accent 4" w:uiPriority="72"/>
+    <w:lsdException w:name="Colorful Grid Accent 4" w:uiPriority="73"/>
+    <w:lsdException w:name="Light Shading Accent 5" w:uiPriority="60"/>
+    <w:lsdException w:name="Light List Accent 5" w:uiPriority="61"/>
+    <w:lsdException w:name="Light Grid Accent 5" w:uiPriority="62"/>
+    <w:lsdException w:name="Medium Shading 1 Accent 5" w:uiPriority="63"/>
+    <w:lsdException w:name="Medium Shading 2 Accent 5" w:uiPriority="64"/>
+    <w:lsdException w:name="Medium List 1 Accent 5" w:uiPriority="65"/>
+    <w:lsdException w:name="Medium List 2 Accent 5" w:uiPriority="66"/>
+    <w:lsdException w:name="Medium Grid 1 Accent 5" w:uiPriority="67"/>
+    <w:lsdException w:name="Medium Grid 2 Accent 5" w:uiPriority="68"/>
+    <w:lsdException w:name="Medium Grid 3 Accent 5" w:uiPriority="69"/>
+    <w:lsdException w:name="Dark List Accent 5" w:uiPriority="70"/>
+    <w:lsdException w:name="Colorful Shading Accent 5" w:uiPriority="71"/>
+    <w:lsdException w:name="Colorful List Accent 5" w:uiPriority="72"/>
+    <w:lsdException w:name="Colorful Grid Accent 5" w:uiPriority="73"/>
+    <w:lsdException w:name="Light Shading Accent 6" w:uiPriority="60"/>
+    <w:lsdException w:name="Light List Accent 6" w:uiPriority="61"/>
+    <w:lsdException w:name="Light Grid Accent 6" w:uiPriority="62"/>
+    <w:lsdException w:name="Medium Shading 1 Accent 6" w:uiPriority="63"/>
+    <w:lsdException w:name="Medium Shading 2 Accent 6" w:uiPriority="64"/>
+    <w:lsdException w:name="Medium List 1 Accent 6" w:uiPriority="65"/>
+    <w:lsdException w:name="Medium List 2 Accent 6" w:uiPriority="66"/>
+    <w:lsdException w:name="Medium Grid 1 Accent 6" w:uiPriority="67"/>
+    <w:lsdException w:name="Medium Grid 2 Accent 6" w:uiPriority="68"/>
+    <w:lsdException w:name="Medium Grid 3 Accent 6" w:uiPriority="69"/>
+    <w:lsdException w:name="Dark List Accent 6" w:uiPriority="70"/>
+    <w:lsdException w:name="Colorful Shading Accent 6" w:uiPriority="71"/>
+    <w:lsdException w:name="Colorful List Accent 6" w:uiPriority="72"/>
+    <w:lsdException w:name="Colorful Grid Accent 6" w:uiPriority="73"/>
+    <w:lsdException w:name="Subtle Emphasis" w:uiPriority="19" w:qFormat="1"/>
+    <w:lsdException w:name="Intense Emphasis" w:uiPriority="21" w:qFormat="1"/>
+    <w:lsdException w:name="Subtle Reference" w:uiPriority="31" w:qFormat="1"/>
+    <w:lsdException w:name="Intense Reference" w:uiPriority="32" w:qFormat="1"/>
+    <w:lsdException w:name="Book Title" w:uiPriority="33" w:qFormat="1"/>
+    <w:lsdException w:name="Bibliography" w:semiHidden="1" w:uiPriority="37" w:unhideWhenUsed="1"/>
+    <w:lsdException w:name="TOC Heading" w:semiHidden="1" w:uiPriority="39" w:unhideWhenUsed="1" w:qFormat="1"/>
+    <w:lsdException w:name="Plain Table 1" w:uiPriority="41"/>
+    <w:lsdException w:name="Plain Table 2" w:uiPriority="42"/>
+    <w:lsdException w:name="Plain Table 3" w:uiPriority="43"/>
+    <w:lsdException w:name="Plain Table 4" w:uiPriority="44"/>
+    <w:lsdException w:name="Plain Table 5" w:uiPriority="45"/>
+    <w:lsdException w:name="Grid Table Light" w:uiPriority="40"/>
+    <w:lsdException w:name="Grid Table 1 Light" w:uiPriority="46"/>
+    <w:lsdException w:name="Grid Table 2" w:uiPriority="47"/>
+    <w:lsdException w:name="Grid Table 3" w:uiPriority="48"/>
+    <w:lsdException w:name="Grid Table 4" w:uiPriority="49"/>
+    <w:lsdException w:name="Grid Table 5 Dark" w:uiPriority="50"/>
+    <w:lsdException w:name="Grid Table 6 Colorful" w:uiPriority="51"/>
+    <w:lsdException w:name="Grid Table 7 Colorful" w:uiPriority="52"/>
+    <w:lsdException w:name="Grid Table 1 Light Accent 1" w:uiPriority="46"/>
+    <w:lsdException w:name="Grid Table 2 Accent 1" w:uiPriority="47"/>
+    <w:lsdException w:name="Grid Table 3 Accent 1" w:uiPriority="48"/>
+    <w:lsdException w:name="Grid Table 4 Accent 1" w:uiPriority="49"/>
+    <w:lsdException w:name="Grid Table 5 Dark Accent 1" w:uiPriority="50"/>
+    <w:lsdException w:name="Grid Table 6 Colorful Accent 1" w:uiPriority="51"/>
+    <w:lsdException w:name="Grid Table 7 Colorful Accent 1" w:uiPriority="52"/>
+    <w:lsdException w:name="Grid Table 1 Light Accent 2" w:uiPriority="46"/>
+    <w:lsdException w:name="Grid Table 2 Accent 2" w:uiPriority="47"/>
+    <w:lsdException w:name="Grid Table 3 Accent 2" w:uiPriority="48"/>
+    <w:lsdException w:name="Grid Table 4 Accent 2" w:uiPriority="49"/>
+    <w:lsdException w:name="Grid Table 5 Dark Accent 2" w:uiPriority="50"/>
+    <w:lsdException w:name="Grid Table 6 Colorful Accent 2" w:uiPriority="51"/>
+    <w:lsdException w:name="Grid Table 7 Colorful Accent 2" w:uiPriority="52"/>
+    <w:lsdException w:name="Grid Table 1 Light Accent 3" w:uiPriority="46"/>
+    <w:lsdException w:name="Grid Table 2 Accent 3" w:uiPriority="47"/>
+    <w:lsdException w:name="Grid Table 3 Accent 3" w:uiPriority="48"/>
+    <w:lsdException w:name="Grid Table 4 Accent 3" w:uiPriority="49"/>
+    <w:lsdException w:name="Grid Table 5 Dark Accent 3" w:uiPriority="50"/>
+    <w:lsdException w:name="Grid Table 6 Colorful Accent 3" w:uiPriority="51"/>
+    <w:lsdException w:name="Grid Table 7 Colorful Accent 3" w:uiPriority="52"/>
+    <w:lsdException w:name="Grid Table 1 Light Accent 4" w:uiPriority="46"/>
+    <w:lsdException w:name="Grid Table 2 Accent 4" w:uiPriority="47"/>
+    <w:lsdException w:name="Grid Table 3 Accent 4" w:uiPriority="48"/>
+    <w:lsdException w:name="Grid Table 4 Accent 4" w:uiPriority="49"/>
+    <w:lsdException w:name="Grid Table 5 Dark Accent 4" w:uiPriority="50"/>
+    <w:lsdException w:name="Grid Table 6 Colorful Accent 4" w:uiPriority="51"/>
+    <w:lsdException w:name="Grid Table 7 Colorful Accent 4" w:uiPriority="52"/>
+    <w:lsdException w:name="Grid Table 1 Light Accent 5" w:uiPriority="46"/>
+    <w:lsdException w:name="Grid Table 2 Accent 5" w:uiPriority="47"/>
+    <w:lsdException w:name="Grid Table 3 Accent 5" w:uiPriority="48"/>
+    <w:lsdException w:name="Grid Table 4 Accent 5" w:uiPriority="49"/>
+    <w:lsdException w:name="Grid Table 5 Dark Accent 5" w:uiPriority="50"/>
+    <w:lsdException w:name="Grid Table 6 Colorful Accent 5" w:uiPriority="51"/>
+    <w:lsdException w:name="Grid Table 7 Colorful Accent 5" w:uiPriority="52"/>
+    <w:lsdException w:name="Grid Table 1 Light Accent 6" w:uiPriority="46"/>
+    <w:lsdException w:name="Grid Table 2 Accent 6" w:uiPriority="47"/>
+    <w:lsdException w:name="Grid Table 3 Accent 6" w:uiPriority="48"/>
+    <w:lsdException w:name="Grid Table 4 Accent 6" w:uiPriority="49"/>
+    <w:lsdException w:name="Grid Table 5 Dark Accent 6" w:uiPriority="50"/>
+    <w:lsdException w:name="Grid Table 6 Colorful Accent 6" w:uiPriority="51"/>
+    <w:lsdException w:name="Grid Table 7 Colorful Accent 6" w:uiPriority="52"/>
+    <w:lsdException w:name="List Table 1 Light" w:uiPriority="46"/>
+    <w:lsdException w:name="List Table 2" w:uiPriority="47"/>
+    <w:lsdException w:name="List Table 3" w:uiPriority="48"/>
+    <w:lsdException w:name="List Table 4" w:uiPriority="49"/>
+    <w:lsdException w:name="List Table 5 Dark" w:uiPriority="50"/>
+    <w:lsdException w:name="List Table 6 Colorful" w:uiPriority="51"/>
+    <w:lsdException w:name="List Table 7 Colorful" w:uiPriority="52"/>
+    <w:lsdException w:name="List Table 1 Light Accent 1" w:uiPriority="46"/>
+    <w:lsdException w:name="List Table 2 Accent 1" w:uiPriority="47"/>
+    <w:lsdException w:name="List Table 3 Accent 1" w:uiPriority="48"/>
+    <w:lsdException w:name="List Table 4 Accent 1" w:uiPriority="49"/>
+    <w:lsdException w:name="List Table 5 Dark Accent 1" w:uiPriority="50"/>
+    <w:lsdException w:name="List Table 6 Colorful Accent 1" w:uiPriority="51"/>
+    <w:lsdException w:name="List Table 7 Colorful Accent 1" w:uiPriority="52"/>
+    <w:lsdException w:name="List Table 1 Light Accent 2" w:uiPriority="46"/>
+    <w:lsdException w:name="List Table 2 Accent 2" w:uiPriority="47"/>
+    <w:lsdException w:name="List Table 3 Accent 2" w:uiPriority="48"/>
+    <w:lsdException w:name="List Table 4 Accent 2" w:uiPriority="49"/>
+    <w:lsdException w:name="List Table 5 Dark Accent 2" w:uiPriority="50"/>
+    <w:lsdException w:name="List Table 6 Colorful Accent 2" w:uiPriority="51"/>
+    <w:lsdException w:name="List Table 7 Colorful Accent 2" w:uiPriority="52"/>
+    <w:lsdException w:name="List Table 1 Light Accent 3" w:uiPriority="46"/>
+    <w:lsdException w:name="List Table 2 Accent 3" w:uiPriority="47"/>
+    <w:lsdException w:name="List Table 3 Accent 3" w:uiPriority="48"/>
+    <w:lsdException w:name="List Table 4 Accent 3" w:uiPriority="49"/>
+    <w:lsdException w:name="List Table 5 Dark Accent 3" w:uiPriority="50"/>
+    <w:lsdException w:name="List Table 6 Colorful Accent 3" w:uiPriority="51"/>
+    <w:lsdException w:name="List Table 7 Colorful Accent 3" w:uiPriority="52"/>
+    <w:lsdException w:name="List Table 1 Light Accent 4" w:uiPriority="46"/>
+    <w:lsdException w:name="List Table 2 Accent 4" w:uiPriority="47"/>
+    <w:lsdException w:name="List Table 3 Accent 4" w:uiPriority="48"/>
+    <w:lsdException w:name="List Table 4 Accent 4" w:uiPriority="49"/>
+    <w:lsdException w:name="List Table 5 Dark Accent 4" w:uiPriority="50"/>
+    <w:lsdException w:name="List Table 6 Colorful Accent 4" w:uiPriority="51"/>
+    <w:lsdException w:name="List Table 7 Colorful Accent 4" w:uiPriority="52"/>
+    <w:lsdException w:name="List Table 1 Light Accent 5" w:uiPriority="46"/>
+    <w:lsdException w:name="List Table 2 Accent 5" w:uiPriority="47"/>
+    <w:lsdException w:name="List Table 3 Accent 5" w:uiPriority="48"/>
+    <w:lsdException w:name="List Table 4 Accent 5" w:uiPriority="49"/>
+    <w:lsdException w:name="List Table 5 Dark Accent 5" w:uiPriority="50"/>
+    <w:lsdException w:name="List Table 6 Colorful Accent 5" w:uiPriority="51"/>
+    <w:lsdException w:name="List Table 7 Colorful Accent 5" w:uiPriority="52"/>
+    <w:lsdException w:name="List Table 1 Light Accent 6" w:uiPriority="46"/>
+    <w:lsdException w:name="List Table 2 Accent 6" w:uiPriority="47"/>
+    <w:lsdException w:name="List Table 3 Accent 6" w:uiPriority="48"/>
+    <w:lsdException w:name="List Table 4 Accent 6" w:uiPriority="49"/>
+    <w:lsdException w:name="List Table 5 Dark Accent 6" w:uiPriority="50"/>
+    <w:lsdException w:name="List Table 6 Colorful Accent 6" w:uiPriority="51"/>
+    <w:lsdException w:name="List Table 7 Colorful Accent 6" w:uiPriority="52"/>
   </w:latentStyles>
   <w:style w:type="paragraph" w:default="1" w:styleId="Normal">
     <w:name w:val="Normal"/>
     <w:qFormat/>
     <w:rsid w:val="00B2327D"/>
   </w:style>
-  <w:style w:type="paragraph" w:styleId="Overskrift1">
+  <w:style w:type="paragraph" w:styleId="Heading1">
     <w:name w:val="heading 1"/>
     <w:basedOn w:val="Normal"/>
     <w:next w:val="Normal"/>
-    <w:link w:val="Overskrift1Tegn"/>
+    <w:link w:val="Heading1Char"/>
     <w:uiPriority w:val="9"/>
     <w:qFormat/>
     <w:rsid w:val="00AB575E"/>
@@ -2094,11 +2214,11 @@
       <w:szCs w:val="32"/>
     </w:rPr>
   </w:style>
-  <w:style w:type="paragraph" w:styleId="Overskrift2">
+  <w:style w:type="paragraph" w:styleId="Heading2">
     <w:name w:val="heading 2"/>
     <w:basedOn w:val="Normal"/>
     <w:next w:val="Normal"/>
-    <w:link w:val="Overskrift2Tegn"/>
+    <w:link w:val="Heading2Char"/>
     <w:uiPriority w:val="9"/>
     <w:unhideWhenUsed/>
     <w:qFormat/>
@@ -2118,11 +2238,11 @@
       <w:szCs w:val="26"/>
     </w:rPr>
   </w:style>
-  <w:style w:type="paragraph" w:styleId="Overskrift3">
+  <w:style w:type="paragraph" w:styleId="Heading3">
     <w:name w:val="heading 3"/>
     <w:basedOn w:val="Normal"/>
     <w:next w:val="Normal"/>
-    <w:link w:val="Overskrift3Tegn"/>
+    <w:link w:val="Heading3Char"/>
     <w:uiPriority w:val="9"/>
     <w:unhideWhenUsed/>
     <w:qFormat/>
@@ -2140,11 +2260,11 @@
       <w:color w:val="5B9BD5" w:themeColor="accent1"/>
     </w:rPr>
   </w:style>
-  <w:style w:type="paragraph" w:styleId="Overskrift4">
+  <w:style w:type="paragraph" w:styleId="Heading4">
     <w:name w:val="heading 4"/>
     <w:basedOn w:val="Normal"/>
     <w:next w:val="Normal"/>
-    <w:link w:val="Overskrift4Tegn"/>
+    <w:link w:val="Heading4Char"/>
     <w:uiPriority w:val="9"/>
     <w:unhideWhenUsed/>
     <w:qFormat/>
@@ -2162,18 +2282,17 @@
       <w:color w:val="2E74B5" w:themeColor="accent1" w:themeShade="BF"/>
     </w:rPr>
   </w:style>
-  <w:style w:type="character" w:default="1" w:styleId="Standardskrifttypeiafsnit">
+  <w:style w:type="character" w:default="1" w:styleId="DefaultParagraphFont">
     <w:name w:val="Default Paragraph Font"/>
     <w:uiPriority w:val="1"/>
     <w:semiHidden/>
     <w:unhideWhenUsed/>
   </w:style>
-  <w:style w:type="table" w:default="1" w:styleId="Tabel-Normal">
+  <w:style w:type="table" w:default="1" w:styleId="TableNormal">
     <w:name w:val="Normal Table"/>
     <w:uiPriority w:val="99"/>
     <w:semiHidden/>
     <w:unhideWhenUsed/>
-    <w:qFormat/>
     <w:tblPr>
       <w:tblInd w:w="0" w:type="dxa"/>
       <w:tblCellMar>
@@ -2184,16 +2303,16 @@
       </w:tblCellMar>
     </w:tblPr>
   </w:style>
-  <w:style w:type="numbering" w:default="1" w:styleId="Ingenoversigt">
+  <w:style w:type="numbering" w:default="1" w:styleId="NoList">
     <w:name w:val="No List"/>
     <w:uiPriority w:val="99"/>
     <w:semiHidden/>
     <w:unhideWhenUsed/>
   </w:style>
-  <w:style w:type="character" w:customStyle="1" w:styleId="Overskrift1Tegn">
-    <w:name w:val="Overskrift 1 Tegn"/>
-    <w:basedOn w:val="Standardskrifttypeiafsnit"/>
-    <w:link w:val="Overskrift1"/>
+  <w:style w:type="character" w:customStyle="1" w:styleId="Heading1Char">
+    <w:name w:val="Heading 1 Char"/>
+    <w:basedOn w:val="DefaultParagraphFont"/>
+    <w:link w:val="Heading1"/>
     <w:uiPriority w:val="9"/>
     <w:rsid w:val="00AB575E"/>
     <w:rPr>
@@ -2203,10 +2322,10 @@
       <w:szCs w:val="32"/>
     </w:rPr>
   </w:style>
-  <w:style w:type="character" w:customStyle="1" w:styleId="Overskrift2Tegn">
-    <w:name w:val="Overskrift 2 Tegn"/>
-    <w:basedOn w:val="Standardskrifttypeiafsnit"/>
-    <w:link w:val="Overskrift2"/>
+  <w:style w:type="character" w:customStyle="1" w:styleId="Heading2Char">
+    <w:name w:val="Heading 2 Char"/>
+    <w:basedOn w:val="DefaultParagraphFont"/>
+    <w:link w:val="Heading2"/>
     <w:uiPriority w:val="9"/>
     <w:rsid w:val="00E7168B"/>
     <w:rPr>
@@ -2218,10 +2337,10 @@
       <w:szCs w:val="26"/>
     </w:rPr>
   </w:style>
-  <w:style w:type="character" w:customStyle="1" w:styleId="Overskrift3Tegn">
-    <w:name w:val="Overskrift 3 Tegn"/>
-    <w:basedOn w:val="Standardskrifttypeiafsnit"/>
-    <w:link w:val="Overskrift3"/>
+  <w:style w:type="character" w:customStyle="1" w:styleId="Heading3Char">
+    <w:name w:val="Heading 3 Char"/>
+    <w:basedOn w:val="DefaultParagraphFont"/>
+    <w:link w:val="Heading3"/>
     <w:uiPriority w:val="9"/>
     <w:rsid w:val="00E7168B"/>
     <w:rPr>
@@ -2231,7 +2350,7 @@
       <w:color w:val="5B9BD5" w:themeColor="accent1"/>
     </w:rPr>
   </w:style>
-  <w:style w:type="paragraph" w:styleId="Billedtekst">
+  <w:style w:type="paragraph" w:styleId="Caption">
     <w:name w:val="caption"/>
     <w:basedOn w:val="Normal"/>
     <w:next w:val="Normal"/>
@@ -2250,10 +2369,10 @@
       <w:szCs w:val="18"/>
     </w:rPr>
   </w:style>
-  <w:style w:type="character" w:customStyle="1" w:styleId="Overskrift4Tegn">
-    <w:name w:val="Overskrift 4 Tegn"/>
-    <w:basedOn w:val="Standardskrifttypeiafsnit"/>
-    <w:link w:val="Overskrift4"/>
+  <w:style w:type="character" w:customStyle="1" w:styleId="Heading4Char">
+    <w:name w:val="Heading 4 Char"/>
+    <w:basedOn w:val="DefaultParagraphFont"/>
+    <w:link w:val="Heading4"/>
     <w:uiPriority w:val="9"/>
     <w:rsid w:val="000C08A3"/>
     <w:rPr>
@@ -2521,7 +2640,7 @@
   <a:extraClrSchemeLst/>
   <a:extLst>
     <a:ext uri="{05A4C25C-085E-4340-85A3-A5531E510DB2}">
-      <thm15:themeFamily xmlns:thm15="http://schemas.microsoft.com/office/thememl/2012/main" xmlns="" name="Office Theme" id="{62F939B6-93AF-4DB8-9C6B-D6C7DFDC589F}" vid="{4A3C46E8-61CC-4603-A589-7422A47A8E4A}"/>
+      <thm15:themeFamily xmlns:thm15="http://schemas.microsoft.com/office/thememl/2012/main" name="Office Theme" id="{62F939B6-93AF-4DB8-9C6B-D6C7DFDC589F}" vid="{4A3C46E8-61CC-4603-A589-7422A47A8E4A}"/>
     </a:ext>
   </a:extLst>
 </a:theme>
@@ -2532,7 +2651,7 @@
 </file>
 
 <file path=customXml/itemProps1.xml><?xml version="1.0" encoding="utf-8"?>
-<ds:datastoreItem xmlns:ds="http://schemas.openxmlformats.org/officeDocument/2006/customXml" ds:itemID="{48227BBC-5C97-4788-B945-CD8E578245A8}">
+<ds:datastoreItem xmlns:ds="http://schemas.openxmlformats.org/officeDocument/2006/customXml" ds:itemID="{599918C5-D8C4-4F1F-A68C-225406C7B7DC}">
   <ds:schemaRefs>
     <ds:schemaRef ds:uri="http://schemas.openxmlformats.org/officeDocument/2006/bibliography"/>
   </ds:schemaRefs>

</xml_diff>